<commit_message>
Changing Title to reflect new name
</commit_message>
<xml_diff>
--- a/ato2020/cws-labs.docx
+++ b/ato2020/cws-labs.docx
@@ -34,7 +34,15 @@
           <w:sz w:val="24"/>
           <w:szCs w:val="24"/>
         </w:rPr>
-        <w:t>Introduction to Containers</w:t>
+        <w:t>All Things</w:t>
+      </w:r>
+      <w:r>
+        <w:rPr>
+          <w:b/>
+          <w:sz w:val="24"/>
+          <w:szCs w:val="24"/>
+        </w:rPr>
+        <w:t xml:space="preserve"> Containers</w:t>
       </w:r>
     </w:p>
     <w:p>
@@ -11069,17 +11077,17 @@
           <w:sz w:val="24"/>
           <w:szCs w:val="24"/>
         </w:rPr>
-        <w:t xml:space="preserve"> is</w:t>
-      </w:r>
-      <w:proofErr w:type="spellStart"/>
-      <w:r>
-        <w:rPr>
-          <w:rFonts w:ascii="Consolas" w:hAnsi="Consolas" w:cs="Consolas"/>
-          <w:b/>
-          <w:sz w:val="24"/>
-          <w:szCs w:val="24"/>
-        </w:rPr>
-        <w:t>tio</w:t>
+        <w:t xml:space="preserve"> </w:t>
+      </w:r>
+      <w:proofErr w:type="spellStart"/>
+      <w:r>
+        <w:rPr>
+          <w:rFonts w:ascii="Consolas" w:hAnsi="Consolas" w:cs="Consolas"/>
+          <w:b/>
+          <w:sz w:val="24"/>
+          <w:szCs w:val="24"/>
+        </w:rPr>
+        <w:t>istio</w:t>
       </w:r>
       <w:proofErr w:type="gramStart"/>
       <w:r>

</xml_diff>